<commit_message>
version for pin tool added
</commit_message>
<xml_diff>
--- a/Resources/EEC 172 Syllabus WQ 2025.docx
+++ b/Resources/EEC 172 Syllabus WQ 2025.docx
@@ -167,6 +167,9 @@
       </w:r>
       <w:r>
         <w:t>software</w:t>
+      </w:r>
+      <w:r>
+        <w:t>, but also some hardware interfacing &amp; debugging</w:t>
       </w:r>
       <w:r>
         <w:t>.</w:t>
@@ -216,7 +219,7 @@
         <w:t xml:space="preserve"> in C/C++</w:t>
       </w:r>
       <w:r>
-        <w:t xml:space="preserve"> and </w:t>
+        <w:t xml:space="preserve"> </w:t>
       </w:r>
       <w:r>
         <w:t>to connect to an external ‘thing’</w:t>
@@ -225,13 +228,30 @@
         <w:t xml:space="preserve"> (</w:t>
       </w:r>
       <w:r>
+        <w:t xml:space="preserve">e.g., </w:t>
+      </w:r>
+      <w:r>
         <w:t>an infrared (IR) remote controller</w:t>
       </w:r>
       <w:r>
         <w:t>)</w:t>
       </w:r>
       <w:r>
-        <w:t>, connect the ‘thing’ to the internet via the CC3200’s on-chip WiFi module, and use the IR remote to ‘</w:t>
+        <w:t xml:space="preserve">, connect the ‘thing’ to the internet via the CC3200’s on-chip </w:t>
+      </w:r>
+      <w:proofErr w:type="spellStart"/>
+      <w:r>
+        <w:t>WiFi</w:t>
+      </w:r>
+      <w:proofErr w:type="spellEnd"/>
+      <w:r>
+        <w:t xml:space="preserve"> module, and use the </w:t>
+      </w:r>
+      <w:r>
+        <w:t xml:space="preserve">‘thing’ </w:t>
+      </w:r>
+      <w:r>
+        <w:t>to ‘</w:t>
       </w:r>
       <w:r>
         <w:t>signal</w:t>
@@ -284,121 +304,120 @@
         <w:t xml:space="preserve"> </w:t>
       </w:r>
     </w:p>
+    <w:p>
+      <w:pPr>
+        <w:jc w:val="both"/>
+        <w:rPr>
+          <w:b/>
+        </w:rPr>
+      </w:pPr>
+      <w:r>
+        <w:t>The lecture portion of the course</w:t>
+      </w:r>
+      <w:r>
+        <w:t>,</w:t>
+      </w:r>
+      <w:r>
+        <w:t xml:space="preserve"> various readings</w:t>
+      </w:r>
+      <w:r>
+        <w:t xml:space="preserve"> and videos</w:t>
+      </w:r>
+      <w:r>
+        <w:t xml:space="preserve"> will co</w:t>
+      </w:r>
+      <w:r>
+        <w:t>ver several</w:t>
+      </w:r>
+      <w:r>
+        <w:t xml:space="preserve"> topics in</w:t>
+      </w:r>
+      <w:r>
+        <w:t xml:space="preserve"> embedded system design</w:t>
+      </w:r>
+      <w:r>
+        <w:rPr>
+          <w:rStyle w:val="pathway"/>
+        </w:rPr>
+        <w:t xml:space="preserve">, </w:t>
+      </w:r>
+      <w:r>
+        <w:rPr>
+          <w:rStyle w:val="pathway"/>
+        </w:rPr>
+        <w:t xml:space="preserve">as </w:t>
+      </w:r>
+      <w:r>
+        <w:rPr>
+          <w:rStyle w:val="pathway"/>
+        </w:rPr>
+        <w:t>listed below.</w:t>
+      </w:r>
+    </w:p>
     <w:p/>
     <w:p>
-      <w:pPr>
-        <w:jc w:val="both"/>
-        <w:rPr>
-          <w:b/>
-        </w:rPr>
-      </w:pPr>
-      <w:r>
-        <w:t>The lecture portion of the course</w:t>
-      </w:r>
-      <w:r>
-        <w:t>,</w:t>
-      </w:r>
-      <w:r>
-        <w:t xml:space="preserve"> various readings</w:t>
-      </w:r>
-      <w:r>
-        <w:t xml:space="preserve"> and videos</w:t>
-      </w:r>
-      <w:r>
-        <w:t xml:space="preserve"> will co</w:t>
-      </w:r>
-      <w:r>
-        <w:t>ver several</w:t>
-      </w:r>
-      <w:r>
-        <w:t xml:space="preserve"> topics in</w:t>
-      </w:r>
-      <w:r>
-        <w:t xml:space="preserve"> embedded system design</w:t>
-      </w:r>
-      <w:r>
-        <w:rPr>
-          <w:rStyle w:val="pathway"/>
-        </w:rPr>
-        <w:t xml:space="preserve">, </w:t>
-      </w:r>
-      <w:r>
-        <w:rPr>
-          <w:rStyle w:val="pathway"/>
-        </w:rPr>
-        <w:t xml:space="preserve">as </w:t>
-      </w:r>
-      <w:r>
-        <w:rPr>
-          <w:rStyle w:val="pathway"/>
-        </w:rPr>
-        <w:t>listed below.</w:t>
+      <w:r>
+        <w:rPr>
+          <w:b/>
+        </w:rPr>
+        <w:t>Prerequisites:</w:t>
+      </w:r>
+      <w:r>
+        <w:t xml:space="preserve"> </w:t>
+      </w:r>
+      <w:r>
+        <w:t>Computer Architecture (</w:t>
+      </w:r>
+      <w:r>
+        <w:t>EEC170 or ECS 154A</w:t>
+      </w:r>
+      <w:r>
+        <w:t>)</w:t>
+      </w:r>
+      <w:r>
+        <w:t xml:space="preserve"> and Circuits II (EEC 100)</w:t>
+      </w:r>
+      <w:r>
+        <w:t>. No waivers.</w:t>
       </w:r>
     </w:p>
     <w:p/>
     <w:p>
-      <w:r>
-        <w:rPr>
-          <w:b/>
-        </w:rPr>
-        <w:t>Prerequisites:</w:t>
-      </w:r>
-      <w:r>
+      <w:pPr>
+        <w:jc w:val="both"/>
+      </w:pPr>
+      <w:r>
+        <w:rPr>
+          <w:b/>
+        </w:rPr>
+        <w:t>Waitlist</w:t>
+      </w:r>
+      <w:r>
+        <w:rPr>
+          <w:b/>
+        </w:rPr>
+        <w:t xml:space="preserve">: </w:t>
+      </w:r>
+      <w:r>
+        <w:rPr>
+          <w:b/>
+        </w:rPr>
         <w:t xml:space="preserve"> </w:t>
       </w:r>
       <w:r>
-        <w:t>Computer Architecture (</w:t>
-      </w:r>
-      <w:r>
-        <w:t>EEC170 or ECS 154A</w:t>
-      </w:r>
-      <w:r>
-        <w:t>)</w:t>
-      </w:r>
-      <w:r>
-        <w:t xml:space="preserve"> and Circuits II (EEC 100)</w:t>
-      </w:r>
-      <w:r>
-        <w:t>. No waivers.</w:t>
-      </w:r>
-    </w:p>
-    <w:p/>
-    <w:p>
-      <w:pPr>
-        <w:jc w:val="both"/>
-      </w:pPr>
-      <w:r>
-        <w:rPr>
-          <w:b/>
-        </w:rPr>
-        <w:t>Waitlist</w:t>
-      </w:r>
-      <w:r>
-        <w:rPr>
-          <w:b/>
-        </w:rPr>
-        <w:t xml:space="preserve">: </w:t>
-      </w:r>
-      <w:r>
-        <w:rPr>
-          <w:b/>
-        </w:rPr>
+        <w:t xml:space="preserve">Only students who </w:t>
+      </w:r>
+      <w:r>
+        <w:t xml:space="preserve">can demonstrate that they </w:t>
+      </w:r>
+      <w:r>
+        <w:t>must take EEC172</w:t>
+      </w:r>
+      <w:r>
         <w:t xml:space="preserve"> </w:t>
       </w:r>
       <w:r>
-        <w:t xml:space="preserve">Only students who </w:t>
-      </w:r>
-      <w:r>
-        <w:t xml:space="preserve">can demonstrate that they </w:t>
-      </w:r>
-      <w:r>
-        <w:t>must take EEC172</w:t>
-      </w:r>
-      <w:r>
-        <w:t xml:space="preserve"> to graduate this </w:t>
-      </w:r>
-      <w:r>
-        <w:t xml:space="preserve">spring </w:t>
+        <w:t xml:space="preserve">for timely graduation </w:t>
       </w:r>
       <w:r>
         <w:t xml:space="preserve">will be considered. </w:t>
@@ -509,27 +528,23 @@
         <w:t xml:space="preserve"> </w:t>
       </w:r>
       <w:r>
-        <w:t>&lt;</w:t>
-      </w:r>
-      <w:r>
-        <w:t>ghiasi</w:t>
-      </w:r>
-      <w:r>
-        <w:t>@ucdavis.edu&gt;</w:t>
-      </w:r>
-    </w:p>
-    <w:p>
-      <w:pPr>
-        <w:rPr>
-          <w:b/>
-        </w:rPr>
-      </w:pPr>
-      <w:r>
-        <w:rPr>
-          <w:b/>
-        </w:rPr>
         <w:tab/>
       </w:r>
+      <w:hyperlink r:id="rId9" w:history="1">
+        <w:r>
+          <w:rPr>
+            <w:rStyle w:val="Hyperlink"/>
+          </w:rPr>
+          <w:t>ghiasi@ucdavis.edu</w:t>
+        </w:r>
+      </w:hyperlink>
+    </w:p>
+    <w:p>
+      <w:pPr>
+        <w:rPr>
+          <w:b/>
+        </w:rPr>
+      </w:pPr>
       <w:r>
         <w:rPr>
           <w:b/>
@@ -537,6 +552,12 @@
         <w:tab/>
       </w:r>
       <w:r>
+        <w:rPr>
+          <w:b/>
+        </w:rPr>
+        <w:tab/>
+      </w:r>
+      <w:r>
         <w:t>Office Hours:</w:t>
       </w:r>
       <w:r>
@@ -552,7 +573,7 @@
         <w:t xml:space="preserve"> </w:t>
       </w:r>
       <w:r>
-        <w:t>TBD</w:t>
+        <w:t>Mondays 10am-12pm</w:t>
       </w:r>
       <w:r>
         <w:t xml:space="preserve">, </w:t>
@@ -613,7 +634,7 @@
       <w:r>
         <w:tab/>
       </w:r>
-      <w:hyperlink r:id="rId9" w:history="1">
+      <w:hyperlink r:id="rId10" w:history="1">
         <w:r>
           <w:rPr>
             <w:rStyle w:val="Hyperlink"/>
@@ -685,7 +706,7 @@
         </w:rPr>
         <w:tab/>
       </w:r>
-      <w:hyperlink r:id="rId10" w:history="1">
+      <w:hyperlink r:id="rId11" w:history="1">
         <w:r>
           <w:rPr>
             <w:rStyle w:val="Hyperlink"/>
@@ -736,7 +757,7 @@
         </w:rPr>
         <w:tab/>
       </w:r>
-      <w:hyperlink r:id="rId11" w:history="1">
+      <w:hyperlink r:id="rId12" w:history="1">
         <w:r>
           <w:rPr>
             <w:rStyle w:val="Hyperlink"/>
@@ -902,7 +923,7 @@
       <w:r>
         <w:t xml:space="preserve"> </w:t>
       </w:r>
-      <w:hyperlink r:id="rId12" w:history="1">
+      <w:hyperlink r:id="rId13" w:history="1">
         <w:r>
           <w:rPr>
             <w:rStyle w:val="Hyperlink"/>
@@ -942,13 +963,6 @@
     </w:p>
     <w:p>
       <w:pPr>
-        <w:rPr>
-          <w:b/>
-        </w:rPr>
-      </w:pPr>
-    </w:p>
-    <w:p>
-      <w:pPr>
         <w:numPr>
           <w:ilvl w:val="0"/>
           <w:numId w:val="2"/>
@@ -960,14 +974,22 @@
         <w:jc w:val="both"/>
       </w:pPr>
       <w:r>
+        <w:t xml:space="preserve">(Optional) </w:t>
+      </w:r>
+      <w:r>
         <w:t>Textbook</w:t>
       </w:r>
       <w:r>
         <w:t xml:space="preserve">: </w:t>
       </w:r>
       <w:r>
-        <w:t>Introduction to Embedded Systems, by Lee and Seshia</w:t>
-      </w:r>
+        <w:t xml:space="preserve">Introduction to Embedded Systems, by Lee and </w:t>
+      </w:r>
+      <w:proofErr w:type="spellStart"/>
+      <w:r>
+        <w:t>Seshia</w:t>
+      </w:r>
+      <w:proofErr w:type="spellEnd"/>
       <w:r>
         <w:t>, Second Edition</w:t>
       </w:r>
@@ -1061,7 +1083,15 @@
         <w:t xml:space="preserve">development board per student, one </w:t>
       </w:r>
       <w:r>
-        <w:t xml:space="preserve">ATT Uverse </w:t>
+        <w:t xml:space="preserve">ATT </w:t>
+      </w:r>
+      <w:proofErr w:type="spellStart"/>
+      <w:r>
+        <w:t>Uverse</w:t>
+      </w:r>
+      <w:proofErr w:type="spellEnd"/>
+      <w:r>
+        <w:t xml:space="preserve"> </w:t>
       </w:r>
       <w:r>
         <w:t xml:space="preserve">IR remote per student, </w:t>
@@ -1111,22 +1141,7 @@
         <w:rPr>
           <w:bCs/>
         </w:rPr>
-        <w:lastRenderedPageBreak/>
         <w:t>One AWS free developer account per group. Must have a credit card to sign up.</w:t>
-      </w:r>
-    </w:p>
-    <w:p>
-      <w:pPr>
-        <w:jc w:val="both"/>
-        <w:rPr>
-          <w:b/>
-        </w:rPr>
-      </w:pPr>
-      <w:r>
-        <w:rPr>
-          <w:b/>
-        </w:rPr>
-        <w:br w:type="page"/>
       </w:r>
     </w:p>
     <w:p>
@@ -1816,7 +1831,7 @@
           <w:szCs w:val="20"/>
           <w:lang w:eastAsia="en-US"/>
         </w:rPr>
-        <w:t xml:space="preserve">  </w:t>
+        <w:tab/>
       </w:r>
       <w:r>
         <w:rPr>
@@ -1827,6 +1842,7 @@
           <w:lang w:eastAsia="en-US"/>
         </w:rPr>
         <w:tab/>
+        <w:t xml:space="preserve">TA: </w:t>
       </w:r>
       <w:r>
         <w:rPr>
@@ -1836,10 +1852,12 @@
           <w:szCs w:val="20"/>
           <w:lang w:eastAsia="en-US"/>
         </w:rPr>
-        <w:tab/>
-        <w:t xml:space="preserve">TA: </w:t>
-      </w:r>
-      <w:r>
+        <w:t>Lambert</w:t>
+      </w:r>
+    </w:p>
+    <w:p>
+      <w:pPr>
+        <w:ind w:left="360"/>
         <w:rPr>
           <w:rFonts w:ascii="Arial" w:eastAsia="Times New Roman" w:hAnsi="Arial" w:cs="Arial"/>
           <w:color w:val="000000"/>
@@ -1847,12 +1865,8 @@
           <w:szCs w:val="20"/>
           <w:lang w:eastAsia="en-US"/>
         </w:rPr>
-        <w:t>Randall</w:t>
-      </w:r>
-    </w:p>
-    <w:p>
-      <w:pPr>
-        <w:ind w:left="360"/>
+      </w:pPr>
+      <w:r>
         <w:rPr>
           <w:rFonts w:ascii="Arial" w:eastAsia="Times New Roman" w:hAnsi="Arial" w:cs="Arial"/>
           <w:color w:val="000000"/>
@@ -1860,7 +1874,8 @@
           <w:szCs w:val="20"/>
           <w:lang w:eastAsia="en-US"/>
         </w:rPr>
-      </w:pPr>
+        <w:t>A0</w:t>
+      </w:r>
       <w:r>
         <w:rPr>
           <w:rFonts w:ascii="Arial" w:eastAsia="Times New Roman" w:hAnsi="Arial" w:cs="Arial"/>
@@ -1869,7 +1884,7 @@
           <w:szCs w:val="20"/>
           <w:lang w:eastAsia="en-US"/>
         </w:rPr>
-        <w:t>A0</w:t>
+        <w:t>3</w:t>
       </w:r>
       <w:r>
         <w:rPr>
@@ -1879,7 +1894,7 @@
           <w:szCs w:val="20"/>
           <w:lang w:eastAsia="en-US"/>
         </w:rPr>
-        <w:t>3</w:t>
+        <w:tab/>
       </w:r>
       <w:r>
         <w:rPr>
@@ -1899,7 +1914,7 @@
           <w:szCs w:val="20"/>
           <w:lang w:eastAsia="en-US"/>
         </w:rPr>
-        <w:tab/>
+        <w:t>TR</w:t>
       </w:r>
       <w:r>
         <w:rPr>
@@ -1909,7 +1924,7 @@
           <w:szCs w:val="20"/>
           <w:lang w:eastAsia="en-US"/>
         </w:rPr>
-        <w:t>TR</w:t>
+        <w:t xml:space="preserve"> </w:t>
       </w:r>
       <w:r>
         <w:rPr>
@@ -1919,7 +1934,8 @@
           <w:szCs w:val="20"/>
           <w:lang w:eastAsia="en-US"/>
         </w:rPr>
-        <w:t xml:space="preserve"> </w:t>
+        <w:tab/>
+        <w:t>2pm</w:t>
       </w:r>
       <w:r>
         <w:rPr>
@@ -1929,8 +1945,7 @@
           <w:szCs w:val="20"/>
           <w:lang w:eastAsia="en-US"/>
         </w:rPr>
-        <w:tab/>
-        <w:t>2pm</w:t>
+        <w:t xml:space="preserve"> - </w:t>
       </w:r>
       <w:r>
         <w:rPr>
@@ -1940,7 +1955,7 @@
           <w:szCs w:val="20"/>
           <w:lang w:eastAsia="en-US"/>
         </w:rPr>
-        <w:t xml:space="preserve"> - </w:t>
+        <w:tab/>
       </w:r>
       <w:r>
         <w:rPr>
@@ -1950,7 +1965,7 @@
           <w:szCs w:val="20"/>
           <w:lang w:eastAsia="en-US"/>
         </w:rPr>
-        <w:tab/>
+        <w:t>4</w:t>
       </w:r>
       <w:r>
         <w:rPr>
@@ -1960,7 +1975,7 @@
           <w:szCs w:val="20"/>
           <w:lang w:eastAsia="en-US"/>
         </w:rPr>
-        <w:t>4</w:t>
+        <w:t xml:space="preserve">pm </w:t>
       </w:r>
       <w:r>
         <w:rPr>
@@ -1970,7 +1985,7 @@
           <w:szCs w:val="20"/>
           <w:lang w:eastAsia="en-US"/>
         </w:rPr>
-        <w:t xml:space="preserve">pm </w:t>
+        <w:tab/>
       </w:r>
       <w:r>
         <w:rPr>
@@ -1990,7 +2005,7 @@
           <w:szCs w:val="20"/>
           <w:lang w:eastAsia="en-US"/>
         </w:rPr>
-        <w:tab/>
+        <w:t xml:space="preserve">TA: </w:t>
       </w:r>
       <w:r>
         <w:rPr>
@@ -2000,9 +2015,12 @@
           <w:szCs w:val="20"/>
           <w:lang w:eastAsia="en-US"/>
         </w:rPr>
-        <w:t xml:space="preserve">TA: </w:t>
-      </w:r>
-      <w:r>
+        <w:t>Asmita</w:t>
+      </w:r>
+    </w:p>
+    <w:p>
+      <w:pPr>
+        <w:ind w:left="360"/>
         <w:rPr>
           <w:rFonts w:ascii="Arial" w:eastAsia="Times New Roman" w:hAnsi="Arial" w:cs="Arial"/>
           <w:color w:val="000000"/>
@@ -2010,12 +2028,8 @@
           <w:szCs w:val="20"/>
           <w:lang w:eastAsia="en-US"/>
         </w:rPr>
-        <w:t>Asmita</w:t>
-      </w:r>
-    </w:p>
-    <w:p>
-      <w:pPr>
-        <w:ind w:left="360"/>
+      </w:pPr>
+      <w:r>
         <w:rPr>
           <w:rFonts w:ascii="Arial" w:eastAsia="Times New Roman" w:hAnsi="Arial" w:cs="Arial"/>
           <w:color w:val="000000"/>
@@ -2023,7 +2037,8 @@
           <w:szCs w:val="20"/>
           <w:lang w:eastAsia="en-US"/>
         </w:rPr>
-      </w:pPr>
+        <w:t>A0</w:t>
+      </w:r>
       <w:r>
         <w:rPr>
           <w:rFonts w:ascii="Arial" w:eastAsia="Times New Roman" w:hAnsi="Arial" w:cs="Arial"/>
@@ -2032,7 +2047,7 @@
           <w:szCs w:val="20"/>
           <w:lang w:eastAsia="en-US"/>
         </w:rPr>
-        <w:t>A0</w:t>
+        <w:t>4</w:t>
       </w:r>
       <w:r>
         <w:rPr>
@@ -2042,7 +2057,7 @@
           <w:szCs w:val="20"/>
           <w:lang w:eastAsia="en-US"/>
         </w:rPr>
-        <w:t>4</w:t>
+        <w:tab/>
       </w:r>
       <w:r>
         <w:rPr>
@@ -2062,7 +2077,7 @@
           <w:szCs w:val="20"/>
           <w:lang w:eastAsia="en-US"/>
         </w:rPr>
-        <w:tab/>
+        <w:t>MW</w:t>
       </w:r>
       <w:r>
         <w:rPr>
@@ -2072,7 +2087,7 @@
           <w:szCs w:val="20"/>
           <w:lang w:eastAsia="en-US"/>
         </w:rPr>
-        <w:t>MW</w:t>
+        <w:t xml:space="preserve"> </w:t>
       </w:r>
       <w:r>
         <w:rPr>
@@ -2082,7 +2097,8 @@
           <w:szCs w:val="20"/>
           <w:lang w:eastAsia="en-US"/>
         </w:rPr>
-        <w:t xml:space="preserve"> </w:t>
+        <w:tab/>
+        <w:t>2pm - 4pm</w:t>
       </w:r>
       <w:r>
         <w:rPr>
@@ -2092,8 +2108,7 @@
           <w:szCs w:val="20"/>
           <w:lang w:eastAsia="en-US"/>
         </w:rPr>
-        <w:tab/>
-        <w:t>2pm - 4pm</w:t>
+        <w:t xml:space="preserve"> </w:t>
       </w:r>
       <w:r>
         <w:rPr>
@@ -2103,7 +2118,7 @@
           <w:szCs w:val="20"/>
           <w:lang w:eastAsia="en-US"/>
         </w:rPr>
-        <w:t xml:space="preserve"> </w:t>
+        <w:tab/>
       </w:r>
       <w:r>
         <w:rPr>
@@ -2114,6 +2129,7 @@
           <w:lang w:eastAsia="en-US"/>
         </w:rPr>
         <w:tab/>
+        <w:t xml:space="preserve">TA: </w:t>
       </w:r>
       <w:r>
         <w:rPr>
@@ -2123,9 +2139,18 @@
           <w:szCs w:val="20"/>
           <w:lang w:eastAsia="en-US"/>
         </w:rPr>
-        <w:tab/>
-        <w:t xml:space="preserve">TA: </w:t>
-      </w:r>
+        <w:t>Randall</w:t>
+      </w:r>
+    </w:p>
+    <w:p>
+      <w:pPr>
+        <w:spacing w:after="120"/>
+        <w:ind w:left="360"/>
+        <w:rPr>
+          <w:rFonts w:eastAsia="Times New Roman"/>
+          <w:lang w:eastAsia="en-US"/>
+        </w:rPr>
+      </w:pPr>
       <w:r>
         <w:rPr>
           <w:rFonts w:ascii="Arial" w:eastAsia="Times New Roman" w:hAnsi="Arial" w:cs="Arial"/>
@@ -2134,17 +2159,8 @@
           <w:szCs w:val="20"/>
           <w:lang w:eastAsia="en-US"/>
         </w:rPr>
-        <w:t>Lambert</w:t>
-      </w:r>
-    </w:p>
-    <w:p>
-      <w:pPr>
-        <w:ind w:left="360"/>
-        <w:rPr>
-          <w:rFonts w:eastAsia="Times New Roman"/>
-          <w:lang w:eastAsia="en-US"/>
-        </w:rPr>
-      </w:pPr>
+        <w:t>A0</w:t>
+      </w:r>
       <w:r>
         <w:rPr>
           <w:rFonts w:ascii="Arial" w:eastAsia="Times New Roman" w:hAnsi="Arial" w:cs="Arial"/>
@@ -2153,7 +2169,7 @@
           <w:szCs w:val="20"/>
           <w:lang w:eastAsia="en-US"/>
         </w:rPr>
-        <w:t>A0</w:t>
+        <w:t>5</w:t>
       </w:r>
       <w:r>
         <w:rPr>
@@ -2163,7 +2179,7 @@
           <w:szCs w:val="20"/>
           <w:lang w:eastAsia="en-US"/>
         </w:rPr>
-        <w:t>5</w:t>
+        <w:tab/>
       </w:r>
       <w:r>
         <w:rPr>
@@ -2183,7 +2199,7 @@
           <w:szCs w:val="20"/>
           <w:lang w:eastAsia="en-US"/>
         </w:rPr>
-        <w:tab/>
+        <w:t>TR</w:t>
       </w:r>
       <w:r>
         <w:rPr>
@@ -2193,7 +2209,7 @@
           <w:szCs w:val="20"/>
           <w:lang w:eastAsia="en-US"/>
         </w:rPr>
-        <w:t>TR</w:t>
+        <w:t xml:space="preserve"> </w:t>
       </w:r>
       <w:r>
         <w:rPr>
@@ -2203,7 +2219,8 @@
           <w:szCs w:val="20"/>
           <w:lang w:eastAsia="en-US"/>
         </w:rPr>
-        <w:t xml:space="preserve"> </w:t>
+        <w:tab/>
+        <w:t>11am</w:t>
       </w:r>
       <w:r>
         <w:rPr>
@@ -2213,8 +2230,7 @@
           <w:szCs w:val="20"/>
           <w:lang w:eastAsia="en-US"/>
         </w:rPr>
-        <w:tab/>
-        <w:t>11am</w:t>
+        <w:t xml:space="preserve"> - </w:t>
       </w:r>
       <w:r>
         <w:rPr>
@@ -2224,7 +2240,7 @@
           <w:szCs w:val="20"/>
           <w:lang w:eastAsia="en-US"/>
         </w:rPr>
-        <w:t xml:space="preserve"> - </w:t>
+        <w:t>1</w:t>
       </w:r>
       <w:r>
         <w:rPr>
@@ -2234,7 +2250,7 @@
           <w:szCs w:val="20"/>
           <w:lang w:eastAsia="en-US"/>
         </w:rPr>
-        <w:t>1</w:t>
+        <w:t xml:space="preserve"> pm </w:t>
       </w:r>
       <w:r>
         <w:rPr>
@@ -2244,7 +2260,7 @@
           <w:szCs w:val="20"/>
           <w:lang w:eastAsia="en-US"/>
         </w:rPr>
-        <w:t xml:space="preserve"> pm </w:t>
+        <w:tab/>
       </w:r>
       <w:r>
         <w:rPr>
@@ -2255,6 +2271,7 @@
           <w:lang w:eastAsia="en-US"/>
         </w:rPr>
         <w:tab/>
+        <w:t xml:space="preserve">TA: </w:t>
       </w:r>
       <w:r>
         <w:rPr>
@@ -2264,8 +2281,7 @@
           <w:szCs w:val="20"/>
           <w:lang w:eastAsia="en-US"/>
         </w:rPr>
-        <w:tab/>
-        <w:t xml:space="preserve">TA: </w:t>
+        <w:t xml:space="preserve">Asmita (lab 1 and 3), </w:t>
       </w:r>
       <w:r>
         <w:rPr>
@@ -2295,17 +2311,8 @@
           <w:szCs w:val="20"/>
           <w:lang w:eastAsia="en-US"/>
         </w:rPr>
-        <w:t>Asmita (lab 1 and 3), Lambert (lab 5)</w:t>
-      </w:r>
-    </w:p>
-    <w:p>
-      <w:pPr>
-        <w:ind w:left="360"/>
-        <w:jc w:val="both"/>
-        <w:rPr>
-          <w:b/>
-        </w:rPr>
-      </w:pPr>
+        <w:t>Lambert (lab 5)</w:t>
+      </w:r>
     </w:p>
     <w:p>
       <w:pPr>
@@ -2360,7 +2367,19 @@
         <w:rPr>
           <w:bCs/>
         </w:rPr>
-        <w:t xml:space="preserve"> However, Windows system will make your life way easier.</w:t>
+        <w:t xml:space="preserve"> However, Windows </w:t>
+      </w:r>
+      <w:r>
+        <w:rPr>
+          <w:bCs/>
+        </w:rPr>
+        <w:t>is the official vendor supported platform, so using windows may</w:t>
+      </w:r>
+      <w:r>
+        <w:rPr>
+          <w:bCs/>
+        </w:rPr>
+        <w:t xml:space="preserve"> make your life easier.</w:t>
       </w:r>
     </w:p>
     <w:p>
@@ -2481,15 +2500,6 @@
         <w:rPr>
           <w:b/>
           <w:bCs/>
-        </w:rPr>
-      </w:pPr>
-    </w:p>
-    <w:p>
-      <w:pPr>
-        <w:jc w:val="both"/>
-        <w:rPr>
-          <w:b/>
-          <w:bCs/>
           <w:sz w:val="28"/>
           <w:szCs w:val="28"/>
         </w:rPr>
@@ -2501,11 +2511,13 @@
           <w:sz w:val="28"/>
           <w:szCs w:val="28"/>
         </w:rPr>
+        <w:lastRenderedPageBreak/>
         <w:t>Project Groups:</w:t>
       </w:r>
     </w:p>
     <w:p>
       <w:pPr>
+        <w:spacing w:after="120"/>
         <w:ind w:left="360"/>
         <w:jc w:val="both"/>
         <w:rPr>
@@ -2539,21 +2551,13 @@
     </w:p>
     <w:p>
       <w:pPr>
+        <w:spacing w:after="120"/>
         <w:ind w:left="360"/>
         <w:jc w:val="both"/>
         <w:rPr>
           <w:bCs/>
         </w:rPr>
       </w:pPr>
-    </w:p>
-    <w:p>
-      <w:pPr>
-        <w:ind w:left="360"/>
-        <w:jc w:val="both"/>
-        <w:rPr>
-          <w:bCs/>
-        </w:rPr>
-      </w:pPr>
       <w:r>
         <w:rPr>
           <w:bCs/>
@@ -2569,14 +2573,7 @@
     </w:p>
     <w:p>
       <w:pPr>
-        <w:jc w:val="both"/>
-        <w:rPr>
-          <w:bCs/>
-        </w:rPr>
-      </w:pPr>
-    </w:p>
-    <w:p>
-      <w:pPr>
+        <w:spacing w:after="120"/>
         <w:ind w:left="360"/>
         <w:jc w:val="both"/>
         <w:rPr>
@@ -2821,23 +2818,7 @@
           <w:sz w:val="24"/>
           <w:szCs w:val="24"/>
         </w:rPr>
-        <w:t xml:space="preserve"> (2</w:t>
-      </w:r>
-      <w:r>
-        <w:rPr>
-          <w:rFonts w:ascii="Times" w:hAnsi="Times"/>
-          <w:sz w:val="24"/>
-          <w:szCs w:val="24"/>
-        </w:rPr>
-        <w:t>.5</w:t>
-      </w:r>
-      <w:r>
-        <w:rPr>
-          <w:rFonts w:ascii="Times" w:hAnsi="Times"/>
-          <w:sz w:val="24"/>
-          <w:szCs w:val="24"/>
-        </w:rPr>
-        <w:t xml:space="preserve"> weeks)</w:t>
+        <w:t xml:space="preserve"> (2 weeks)</w:t>
       </w:r>
     </w:p>
     <w:p>
@@ -2876,7 +2857,7 @@
           <w:sz w:val="24"/>
           <w:szCs w:val="24"/>
         </w:rPr>
-        <w:t>2.5</w:t>
+        <w:t>3</w:t>
       </w:r>
       <w:r>
         <w:rPr>
@@ -3031,6 +3012,101 @@
         <w:jc w:val="both"/>
         <w:rPr>
           <w:rFonts w:ascii="Times" w:hAnsi="Times"/>
+          <w:sz w:val="24"/>
+          <w:szCs w:val="24"/>
+        </w:rPr>
+      </w:pPr>
+      <w:r>
+        <w:rPr>
+          <w:rFonts w:ascii="Times" w:hAnsi="Times"/>
+          <w:sz w:val="24"/>
+          <w:szCs w:val="24"/>
+        </w:rPr>
+        <w:t>Best Lab 6</w:t>
+      </w:r>
+      <w:r>
+        <w:rPr>
+          <w:rFonts w:ascii="Times" w:hAnsi="Times"/>
+          <w:sz w:val="24"/>
+          <w:szCs w:val="24"/>
+        </w:rPr>
+        <w:t xml:space="preserve"> project award: </w:t>
+      </w:r>
+    </w:p>
+    <w:p>
+      <w:pPr>
+        <w:pStyle w:val="PlainText"/>
+        <w:jc w:val="both"/>
+        <w:rPr>
+          <w:rFonts w:ascii="Times" w:hAnsi="Times"/>
+          <w:sz w:val="24"/>
+          <w:szCs w:val="24"/>
+        </w:rPr>
+      </w:pPr>
+      <w:r>
+        <w:rPr>
+          <w:rFonts w:ascii="Times" w:hAnsi="Times"/>
+          <w:b/>
+          <w:sz w:val="24"/>
+          <w:szCs w:val="24"/>
+        </w:rPr>
+        <w:t>Finalists:</w:t>
+      </w:r>
+      <w:r>
+        <w:rPr>
+          <w:rFonts w:ascii="Times" w:hAnsi="Times"/>
+          <w:sz w:val="24"/>
+          <w:szCs w:val="24"/>
+        </w:rPr>
+        <w:t xml:space="preserve"> f</w:t>
+      </w:r>
+      <w:r>
+        <w:rPr>
+          <w:rFonts w:ascii="Times" w:hAnsi="Times"/>
+          <w:sz w:val="24"/>
+          <w:szCs w:val="24"/>
+        </w:rPr>
+        <w:t xml:space="preserve">ull grade on </w:t>
+      </w:r>
+      <w:r>
+        <w:rPr>
+          <w:rFonts w:ascii="Times" w:hAnsi="Times"/>
+          <w:sz w:val="24"/>
+          <w:szCs w:val="24"/>
+        </w:rPr>
+        <w:t>all in-class quizzes</w:t>
+      </w:r>
+      <w:r>
+        <w:rPr>
+          <w:rFonts w:ascii="Times" w:hAnsi="Times"/>
+          <w:sz w:val="24"/>
+          <w:szCs w:val="24"/>
+        </w:rPr>
+        <w:t xml:space="preserve"> </w:t>
+      </w:r>
+      <w:r>
+        <w:rPr>
+          <w:rFonts w:ascii="Times" w:hAnsi="Times"/>
+          <w:sz w:val="24"/>
+          <w:szCs w:val="24"/>
+        </w:rPr>
+        <w:t>in exchange for polished demo</w:t>
+      </w:r>
+      <w:r>
+        <w:rPr>
+          <w:rFonts w:ascii="Times" w:hAnsi="Times"/>
+          <w:sz w:val="24"/>
+          <w:szCs w:val="24"/>
+        </w:rPr>
+        <w:t>.</w:t>
+      </w:r>
+    </w:p>
+    <w:p>
+      <w:pPr>
+        <w:pStyle w:val="PlainText"/>
+        <w:jc w:val="both"/>
+        <w:rPr>
+          <w:rFonts w:ascii="Times" w:hAnsi="Times"/>
           <w:caps/>
           <w:sz w:val="24"/>
           <w:szCs w:val="24"/>
@@ -3039,10 +3115,38 @@
       <w:r>
         <w:rPr>
           <w:rFonts w:ascii="Times" w:hAnsi="Times"/>
+          <w:b/>
           <w:sz w:val="24"/>
           <w:szCs w:val="24"/>
         </w:rPr>
-        <w:t>Best Lab 6</w:t>
+        <w:t xml:space="preserve">Best in </w:t>
+      </w:r>
+      <w:r>
+        <w:rPr>
+          <w:rFonts w:ascii="Times" w:hAnsi="Times"/>
+          <w:b/>
+          <w:sz w:val="24"/>
+          <w:szCs w:val="24"/>
+        </w:rPr>
+        <w:t>S</w:t>
+      </w:r>
+      <w:r>
+        <w:rPr>
+          <w:rFonts w:ascii="Times" w:hAnsi="Times"/>
+          <w:b/>
+          <w:sz w:val="24"/>
+          <w:szCs w:val="24"/>
+        </w:rPr>
+        <w:t>how awardee</w:t>
+      </w:r>
+      <w:r>
+        <w:rPr>
+          <w:rFonts w:ascii="Times" w:hAnsi="Times"/>
+          <w:b/>
+          <w:sz w:val="24"/>
+          <w:szCs w:val="24"/>
+        </w:rPr>
+        <w:t>:</w:t>
       </w:r>
       <w:r>
         <w:rPr>
@@ -3050,47 +3154,7 @@
           <w:sz w:val="24"/>
           <w:szCs w:val="24"/>
         </w:rPr>
-        <w:t xml:space="preserve"> project award: </w:t>
-      </w:r>
-      <w:r>
-        <w:rPr>
-          <w:rFonts w:ascii="Times" w:hAnsi="Times"/>
-          <w:sz w:val="24"/>
-          <w:szCs w:val="24"/>
-        </w:rPr>
-        <w:t xml:space="preserve">Full grade on </w:t>
-      </w:r>
-      <w:r>
-        <w:rPr>
-          <w:rFonts w:ascii="Times" w:hAnsi="Times"/>
-          <w:sz w:val="24"/>
-          <w:szCs w:val="24"/>
-        </w:rPr>
-        <w:t>all in-class quizzes</w:t>
-      </w:r>
-      <w:r>
-        <w:rPr>
-          <w:rFonts w:ascii="Times" w:hAnsi="Times"/>
-          <w:sz w:val="24"/>
-          <w:szCs w:val="24"/>
-        </w:rPr>
-        <w:t xml:space="preserve"> </w:t>
-      </w:r>
-      <w:r>
-        <w:rPr>
-          <w:rFonts w:ascii="Times" w:hAnsi="Times"/>
-          <w:sz w:val="24"/>
-          <w:szCs w:val="24"/>
-        </w:rPr>
-        <w:t>in exchange for polished demo</w:t>
-      </w:r>
-      <w:r>
-        <w:rPr>
-          <w:rFonts w:ascii="Times" w:hAnsi="Times"/>
-          <w:sz w:val="24"/>
-          <w:szCs w:val="24"/>
-        </w:rPr>
-        <w:t>.</w:t>
+        <w:t xml:space="preserve"> automatic A (or A+).</w:t>
       </w:r>
     </w:p>
     <w:p>
@@ -3143,6 +3207,43 @@
         <w:rPr>
           <w:bCs/>
         </w:rPr>
+        <w:t>Attendance (10%)</w:t>
+      </w:r>
+    </w:p>
+    <w:p>
+      <w:pPr>
+        <w:ind w:left="720"/>
+        <w:jc w:val="both"/>
+        <w:rPr>
+          <w:bCs/>
+        </w:rPr>
+      </w:pPr>
+      <w:r>
+        <w:rPr>
+          <w:bCs/>
+        </w:rPr>
+        <w:t>Must be present in all lab periods for a particular assignment, or until check off for that lab. Teams are encouraged to start work on the next lab assignment, if the work is verified early.</w:t>
+      </w:r>
+    </w:p>
+    <w:p>
+      <w:pPr>
+        <w:jc w:val="both"/>
+        <w:rPr>
+          <w:bCs/>
+        </w:rPr>
+      </w:pPr>
+    </w:p>
+    <w:p>
+      <w:pPr>
+        <w:jc w:val="both"/>
+        <w:rPr>
+          <w:bCs/>
+        </w:rPr>
+      </w:pPr>
+      <w:r>
+        <w:rPr>
+          <w:bCs/>
+        </w:rPr>
         <w:t>System Verification (70</w:t>
       </w:r>
       <w:r>
@@ -3417,19 +3518,23 @@
           <w:bCs/>
         </w:rPr>
       </w:pPr>
-    </w:p>
-    <w:p>
-      <w:pPr>
-        <w:jc w:val="both"/>
-        <w:rPr>
-          <w:bCs/>
-        </w:rPr>
-      </w:pPr>
-      <w:r>
-        <w:rPr>
-          <w:bCs/>
-        </w:rPr>
-        <w:t>Lab Report (30</w:t>
+      <w:r>
+        <w:rPr>
+          <w:bCs/>
+        </w:rPr>
+        <w:t>Lab Report (</w:t>
+      </w:r>
+      <w:r>
+        <w:rPr>
+          <w:bCs/>
+        </w:rPr>
+        <w:t>2</w:t>
+      </w:r>
+      <w:r>
+        <w:rPr>
+          <w:bCs/>
+        </w:rPr>
+        <w:t>0</w:t>
       </w:r>
       <w:r>
         <w:rPr>
@@ -3651,7 +3756,7 @@
           <w:b/>
           <w:bCs/>
         </w:rPr>
-        <w:t>5</w:t>
+        <w:t>0</w:t>
       </w:r>
       <w:r>
         <w:rPr>
@@ -3665,7 +3770,21 @@
           <w:b/>
           <w:bCs/>
         </w:rPr>
-        <w:t xml:space="preserve"> points out of 30</w:t>
+        <w:t xml:space="preserve"> points out of </w:t>
+      </w:r>
+      <w:r>
+        <w:rPr>
+          <w:b/>
+          <w:bCs/>
+        </w:rPr>
+        <w:t>2</w:t>
+      </w:r>
+      <w:r>
+        <w:rPr>
+          <w:b/>
+          <w:bCs/>
+        </w:rPr>
+        <w:t>0</w:t>
       </w:r>
       <w:r>
         <w:rPr>
@@ -3722,8 +3841,10 @@
     </w:p>
     <w:p>
       <w:pPr>
-        <w:jc w:val="both"/>
-        <w:rPr>
+        <w:ind w:left="720"/>
+        <w:jc w:val="both"/>
+        <w:rPr>
+          <w:b/>
           <w:bCs/>
         </w:rPr>
       </w:pPr>
@@ -3797,30 +3918,6 @@
           <w:bCs/>
         </w:rPr>
         <w:t xml:space="preserve"> assigned project that is interesting, insightful, amazing or amusing.</w:t>
-      </w:r>
-    </w:p>
-    <w:p>
-      <w:pPr>
-        <w:ind w:left="720"/>
-        <w:jc w:val="both"/>
-        <w:rPr>
-          <w:bCs/>
-        </w:rPr>
-      </w:pPr>
-    </w:p>
-    <w:p>
-      <w:pPr>
-        <w:ind w:left="720"/>
-        <w:jc w:val="both"/>
-        <w:rPr>
-          <w:bCs/>
-        </w:rPr>
-      </w:pPr>
-      <w:r>
-        <w:rPr>
-          <w:bCs/>
-        </w:rPr>
-        <w:tab/>
       </w:r>
     </w:p>
     <w:sectPr>
@@ -4888,58 +4985,58 @@
       </w:rPr>
     </w:lvl>
   </w:abstractNum>
-  <w:num w:numId="1" w16cid:durableId="1602256334">
+  <w:num w:numId="1" w16cid:durableId="1458183484">
     <w:abstractNumId w:val="12"/>
   </w:num>
-  <w:num w:numId="2" w16cid:durableId="55784399">
+  <w:num w:numId="2" w16cid:durableId="1317031671">
     <w:abstractNumId w:val="16"/>
   </w:num>
-  <w:num w:numId="3" w16cid:durableId="1810590073">
+  <w:num w:numId="3" w16cid:durableId="64887023">
     <w:abstractNumId w:val="10"/>
   </w:num>
-  <w:num w:numId="4" w16cid:durableId="2009552618">
+  <w:num w:numId="4" w16cid:durableId="375743997">
     <w:abstractNumId w:val="15"/>
   </w:num>
-  <w:num w:numId="5" w16cid:durableId="1764842417">
+  <w:num w:numId="5" w16cid:durableId="1802068582">
     <w:abstractNumId w:val="11"/>
   </w:num>
-  <w:num w:numId="6" w16cid:durableId="2041078328">
+  <w:num w:numId="6" w16cid:durableId="915480152">
     <w:abstractNumId w:val="17"/>
   </w:num>
-  <w:num w:numId="7" w16cid:durableId="1727603264">
+  <w:num w:numId="7" w16cid:durableId="1960604597">
     <w:abstractNumId w:val="9"/>
   </w:num>
-  <w:num w:numId="8" w16cid:durableId="643435162">
+  <w:num w:numId="8" w16cid:durableId="1241985550">
     <w:abstractNumId w:val="7"/>
   </w:num>
-  <w:num w:numId="9" w16cid:durableId="262225263">
+  <w:num w:numId="9" w16cid:durableId="559245430">
     <w:abstractNumId w:val="6"/>
   </w:num>
-  <w:num w:numId="10" w16cid:durableId="201865862">
+  <w:num w:numId="10" w16cid:durableId="805322216">
     <w:abstractNumId w:val="5"/>
   </w:num>
-  <w:num w:numId="11" w16cid:durableId="1845972919">
+  <w:num w:numId="11" w16cid:durableId="565335056">
     <w:abstractNumId w:val="4"/>
   </w:num>
-  <w:num w:numId="12" w16cid:durableId="1733507948">
+  <w:num w:numId="12" w16cid:durableId="1176572311">
     <w:abstractNumId w:val="8"/>
   </w:num>
-  <w:num w:numId="13" w16cid:durableId="569190197">
+  <w:num w:numId="13" w16cid:durableId="321353152">
     <w:abstractNumId w:val="3"/>
   </w:num>
-  <w:num w:numId="14" w16cid:durableId="453136289">
+  <w:num w:numId="14" w16cid:durableId="2062897386">
     <w:abstractNumId w:val="2"/>
   </w:num>
-  <w:num w:numId="15" w16cid:durableId="1278179000">
+  <w:num w:numId="15" w16cid:durableId="201720200">
     <w:abstractNumId w:val="1"/>
   </w:num>
-  <w:num w:numId="16" w16cid:durableId="250355836">
+  <w:num w:numId="16" w16cid:durableId="463426808">
     <w:abstractNumId w:val="0"/>
   </w:num>
-  <w:num w:numId="17" w16cid:durableId="454907857">
+  <w:num w:numId="17" w16cid:durableId="1897427551">
     <w:abstractNumId w:val="13"/>
   </w:num>
-  <w:num w:numId="18" w16cid:durableId="119038686">
+  <w:num w:numId="18" w16cid:durableId="146557309">
     <w:abstractNumId w:val="14"/>
   </w:num>
 </w:numbering>
@@ -5430,8 +5527,8 @@
       <w:u w:val="single"/>
     </w:rPr>
   </w:style>
-  <w:style w:type="character" w:styleId="UnresolvedMention">
-    <w:name w:val="Unresolved Mention"/>
+  <w:style w:type="character" w:customStyle="1" w:styleId="UnresolvedMention1">
+    <w:name w:val="Unresolved Mention1"/>
     <w:basedOn w:val="DefaultParagraphFont"/>
     <w:uiPriority w:val="99"/>
     <w:semiHidden/>
@@ -5777,7 +5874,7 @@
 </file>
 
 <file path=customXml/itemProps1.xml><?xml version="1.0" encoding="utf-8"?>
-<ds:datastoreItem xmlns:ds="http://schemas.openxmlformats.org/officeDocument/2006/customXml" ds:itemID="{0EC1AC85-61FF-4844-9B96-42469FBD3283}">
+<ds:datastoreItem xmlns:ds="http://schemas.openxmlformats.org/officeDocument/2006/customXml" ds:itemID="{A94B57F1-DF11-4E78-B989-EA11765F84EC}">
   <ds:schemaRefs>
     <ds:schemaRef ds:uri="http://schemas.openxmlformats.org/officeDocument/2006/bibliography"/>
   </ds:schemaRefs>

</xml_diff>

<commit_message>
updates for winner awards
</commit_message>
<xml_diff>
--- a/Resources/EEC 172 Syllabus WQ 2025.docx
+++ b/Resources/EEC 172 Syllabus WQ 2025.docx
@@ -692,8 +692,16 @@
         <w:rPr>
           <w:lang w:val="nl-NL"/>
         </w:rPr>
-        <w:t>Randall Fowler</w:t>
-      </w:r>
+        <w:t xml:space="preserve">Randall </w:t>
+      </w:r>
+      <w:proofErr w:type="spellStart"/>
+      <w:r>
+        <w:rPr>
+          <w:lang w:val="nl-NL"/>
+        </w:rPr>
+        <w:t>Fowler</w:t>
+      </w:r>
+      <w:proofErr w:type="spellEnd"/>
       <w:r>
         <w:rPr>
           <w:lang w:val="nl-NL"/>
@@ -712,7 +720,22 @@
             <w:rStyle w:val="Hyperlink"/>
             <w:lang w:val="nl-NL"/>
           </w:rPr>
-          <w:t>rfowler@ucdavis.edu</w:t>
+          <w:t>r</w:t>
+        </w:r>
+        <w:r>
+          <w:rPr>
+            <w:rStyle w:val="Hyperlink"/>
+            <w:rFonts w:hint="eastAsia"/>
+            <w:lang w:val="nl-NL" w:eastAsia="zh-CN"/>
+          </w:rPr>
+          <w:t>l</w:t>
+        </w:r>
+        <w:r>
+          <w:rPr>
+            <w:rStyle w:val="Hyperlink"/>
+            <w:lang w:val="nl-NL"/>
+          </w:rPr>
+          <w:t>fowler@ucdavis.edu</w:t>
         </w:r>
       </w:hyperlink>
       <w:r>
@@ -5469,6 +5492,7 @@
   <w:style w:type="character" w:default="1" w:styleId="DefaultParagraphFont">
     <w:name w:val="Default Paragraph Font"/>
     <w:uiPriority w:val="1"/>
+    <w:semiHidden/>
     <w:unhideWhenUsed/>
   </w:style>
   <w:style w:type="table" w:default="1" w:styleId="TableNormal">
@@ -5591,6 +5615,18 @@
       <w:ind w:left="720"/>
       <w:contextualSpacing/>
     </w:pPr>
+  </w:style>
+  <w:style w:type="character" w:styleId="UnresolvedMention">
+    <w:name w:val="Unresolved Mention"/>
+    <w:basedOn w:val="DefaultParagraphFont"/>
+    <w:uiPriority w:val="99"/>
+    <w:semiHidden/>
+    <w:unhideWhenUsed/>
+    <w:rsid w:val="00D07AFC"/>
+    <w:rPr>
+      <w:color w:val="605E5C"/>
+      <w:shd w:val="clear" w:color="auto" w:fill="E1DFDD"/>
+    </w:rPr>
   </w:style>
 </w:styles>
 </file>

</xml_diff>